<commit_message>
AUTO FROM WORK 02.12.2022 14:57:36,08
</commit_message>
<xml_diff>
--- a/ОШИБКИ 01-12.22.docx
+++ b/ОШИБКИ 01-12.22.docx
@@ -8,11 +8,49 @@
       </w:r>
     </w:p>
     <w:p>
-      <w:r>
-        <w:t>Верхний правый крестик при нажатии закрывает ничего не уточняя</w:t>
-      </w:r>
-    </w:p>
-    <w:p>
+      <w:pPr>
+        <w:rPr>
+          <w:color w:val="FF0000"/>
+        </w:rPr>
+      </w:pPr>
+      <w:r>
+        <w:rPr>
+          <w:highlight w:val="yellow"/>
+        </w:rPr>
+        <w:t xml:space="preserve">Верхний правый крестик при нажатии закрывает ничего не </w:t>
+      </w:r>
+      <w:r>
+        <w:rPr>
+          <w:color w:val="FF0000"/>
+          <w:highlight w:val="yellow"/>
+        </w:rPr>
+        <w:t>уточняя</w:t>
+      </w:r>
+      <w:r>
+        <w:rPr>
+          <w:color w:val="FF0000"/>
+        </w:rPr>
+        <w:t xml:space="preserve"> </w:t>
+      </w:r>
+      <w:r>
+        <w:rPr>
+          <w:color w:val="FF0000"/>
+        </w:rPr>
+        <w:t xml:space="preserve">     </w:t>
+      </w:r>
+      <w:r>
+        <w:rPr>
+          <w:color w:val="FF0000"/>
+        </w:rPr>
+        <w:t>уточняет если есть что сохранять</w:t>
+      </w:r>
+    </w:p>
+    <w:p>
+      <w:pPr>
+        <w:rPr>
+          <w:color w:val="FF0000"/>
+        </w:rPr>
+      </w:pPr>
       <w:r>
         <w:t xml:space="preserve">Нижнее сохранить должно быть как то </w:t>
       </w:r>
@@ -22,16 +60,21 @@
       </w:r>
       <w:proofErr w:type="gramEnd"/>
       <w:r>
-        <w:t xml:space="preserve"> что прошло сохранение? </w:t>
-      </w:r>
-      <w:bookmarkStart w:id="0" w:name="_GoBack"/>
+        <w:t xml:space="preserve"> что прошло сохранение</w:t>
+      </w:r>
+      <w:r>
+        <w:rPr>
+          <w:color w:val="FF0000"/>
+        </w:rPr>
+        <w:t xml:space="preserve">? </w:t>
+      </w:r>
       <w:r>
         <w:rPr>
           <w:b/>
-        </w:rPr>
-        <w:t>спросить</w:t>
-      </w:r>
-      <w:bookmarkEnd w:id="0"/>
+          <w:color w:val="FF0000"/>
+        </w:rPr>
+        <w:t>Добавил окно сообщения</w:t>
+      </w:r>
     </w:p>
     <w:p>
       <w:proofErr w:type="gramStart"/>
@@ -80,13 +123,7 @@
         <w:rPr>
           <w:highlight w:val="yellow"/>
         </w:rPr>
-        <w:t xml:space="preserve"> очищает все без уточнения о необходимости </w:t>
-      </w:r>
-      <w:r>
-        <w:rPr>
-          <w:highlight w:val="yellow"/>
-        </w:rPr>
-        <w:t>очистки</w:t>
+        <w:t xml:space="preserve"> очищает все без уточнения о необходимости очистки</w:t>
       </w:r>
       <w:r>
         <w:t xml:space="preserve"> </w:t>
@@ -122,36 +159,56 @@
         </w:rPr>
         <w:t xml:space="preserve">Было же три но в другом месте, и тут тоже что ли </w:t>
       </w:r>
-      <w:proofErr w:type="spellStart"/>
       <w:proofErr w:type="gramStart"/>
       <w:r>
         <w:rPr>
           <w:b/>
         </w:rPr>
-        <w:t>надО</w:t>
-      </w:r>
-      <w:proofErr w:type="spellEnd"/>
+        <w:t>над</w:t>
+      </w:r>
       <w:r>
         <w:rPr>
           <w:b/>
         </w:rPr>
+        <w:t>о</w:t>
+      </w:r>
+      <w:r>
+        <w:rPr>
+          <w:b/>
+        </w:rPr>
         <w:t>?*</w:t>
       </w:r>
       <w:proofErr w:type="gramEnd"/>
     </w:p>
     <w:p>
       <w:r>
+        <w:rPr>
+          <w:highlight w:val="yellow"/>
+        </w:rPr>
         <w:t xml:space="preserve">При вводе сопротивления ни </w:t>
       </w:r>
       <w:r>
         <w:rPr>
+          <w:highlight w:val="yellow"/>
           <w:lang w:val="en-US"/>
         </w:rPr>
         <w:t>Enter</w:t>
       </w:r>
       <w:r>
+        <w:rPr>
+          <w:highlight w:val="yellow"/>
+        </w:rPr>
         <w:t>, ни стрелочки не переводят в начало следующего столбца, а раньше переводили (при окончании ввода в одном из столбцов)</w:t>
       </w:r>
+      <w:r>
+        <w:t xml:space="preserve"> - </w:t>
+      </w:r>
+      <w:r>
+        <w:rPr>
+          <w:color w:val="FF0000"/>
+        </w:rPr>
+        <w:t>сделано</w:t>
+      </w:r>
     </w:p>
     <w:p>
       <w:pPr>
@@ -177,13 +234,7 @@
         <w:rPr>
           <w:highlight w:val="yellow"/>
         </w:rPr>
-        <w:t xml:space="preserve"> но при закрытии на осно</w:t>
-      </w:r>
-      <w:r>
-        <w:rPr>
-          <w:highlight w:val="yellow"/>
-        </w:rPr>
-        <w:t>вном экране остался красный крест напротив сопротивления</w:t>
+        <w:t xml:space="preserve"> но при закрытии на основном экране остался красный крест напротив сопротивления</w:t>
       </w:r>
       <w:r>
         <w:rPr>
@@ -219,32 +270,141 @@
       </w:r>
     </w:p>
     <w:p>
-      <w:r>
-        <w:t>Нужно по каждой фазе (сопротивление) проводить проверку показаний - требования ГОСТ - пришлю отдельно - требуется провести заново замеры по фазе</w:t>
+      <w:pPr>
+        <w:rPr>
+          <w:color w:val="000000" w:themeColor="text1"/>
+          <w14:shadow w14:blurRad="38100" w14:dist="19050" w14:dir="2700000" w14:sx="100000" w14:sy="100000" w14:kx="0" w14:ky="0" w14:algn="tl">
+            <w14:schemeClr w14:val="dk1">
+              <w14:alpha w14:val="60000"/>
+            </w14:schemeClr>
+          </w14:shadow>
+          <w14:textOutline w14:w="0" w14:cap="flat" w14:cmpd="sng" w14:algn="ctr">
+            <w14:noFill/>
+            <w14:prstDash w14:val="solid"/>
+            <w14:round/>
+          </w14:textOutline>
+        </w:rPr>
+      </w:pPr>
+      <w:r>
+        <w:rPr>
+          <w:color w:val="000000" w:themeColor="text1"/>
+          <w14:shadow w14:blurRad="38100" w14:dist="19050" w14:dir="2700000" w14:sx="100000" w14:sy="100000" w14:kx="0" w14:ky="0" w14:algn="tl">
+            <w14:schemeClr w14:val="dk1">
+              <w14:alpha w14:val="60000"/>
+            </w14:schemeClr>
+          </w14:shadow>
+          <w14:textOutline w14:w="0" w14:cap="flat" w14:cmpd="sng" w14:algn="ctr">
+            <w14:noFill/>
+            <w14:prstDash w14:val="solid"/>
+            <w14:round/>
+          </w14:textOutline>
+        </w:rPr>
+        <w:t xml:space="preserve">Нужно по каждой фазе (сопротивление) проводить проверку показаний - требования ГОСТ - пришлю отдельно - требуется провести заново замеры по </w:t>
+      </w:r>
+      <w:proofErr w:type="gramStart"/>
+      <w:r>
+        <w:rPr>
+          <w:color w:val="000000" w:themeColor="text1"/>
+          <w14:shadow w14:blurRad="38100" w14:dist="19050" w14:dir="2700000" w14:sx="100000" w14:sy="100000" w14:kx="0" w14:ky="0" w14:algn="tl">
+            <w14:schemeClr w14:val="dk1">
+              <w14:alpha w14:val="60000"/>
+            </w14:schemeClr>
+          </w14:shadow>
+          <w14:textOutline w14:w="0" w14:cap="flat" w14:cmpd="sng" w14:algn="ctr">
+            <w14:noFill/>
+            <w14:prstDash w14:val="solid"/>
+            <w14:round/>
+          </w14:textOutline>
+        </w:rPr>
+        <w:t>фазе</w:t>
+      </w:r>
+      <w:r>
+        <w:rPr>
+          <w:color w:val="000000" w:themeColor="text1"/>
+          <w14:shadow w14:blurRad="38100" w14:dist="19050" w14:dir="2700000" w14:sx="100000" w14:sy="100000" w14:kx="0" w14:ky="0" w14:algn="tl">
+            <w14:schemeClr w14:val="dk1">
+              <w14:alpha w14:val="60000"/>
+            </w14:schemeClr>
+          </w14:shadow>
+          <w14:textOutline w14:w="0" w14:cap="flat" w14:cmpd="sng" w14:algn="ctr">
+            <w14:noFill/>
+            <w14:prstDash w14:val="solid"/>
+            <w14:round/>
+          </w14:textOutline>
+        </w:rPr>
+        <w:t xml:space="preserve">  </w:t>
+      </w:r>
+      <w:r>
+        <w:rPr>
+          <w:color w:val="FF0000"/>
+          <w14:shadow w14:blurRad="38100" w14:dist="19050" w14:dir="2700000" w14:sx="100000" w14:sy="100000" w14:kx="0" w14:ky="0" w14:algn="tl">
+            <w14:schemeClr w14:val="dk1">
+              <w14:alpha w14:val="60000"/>
+            </w14:schemeClr>
+          </w14:shadow>
+          <w14:textOutline w14:w="0" w14:cap="flat" w14:cmpd="sng" w14:algn="ctr">
+            <w14:noFill/>
+            <w14:prstDash w14:val="solid"/>
+            <w14:round/>
+          </w14:textOutline>
+        </w:rPr>
+        <w:t>тут</w:t>
+      </w:r>
+      <w:proofErr w:type="gramEnd"/>
+      <w:r>
+        <w:rPr>
+          <w:color w:val="FF0000"/>
+          <w14:shadow w14:blurRad="38100" w14:dist="19050" w14:dir="2700000" w14:sx="100000" w14:sy="100000" w14:kx="0" w14:ky="0" w14:algn="tl">
+            <w14:schemeClr w14:val="dk1">
+              <w14:alpha w14:val="60000"/>
+            </w14:schemeClr>
+          </w14:shadow>
+          <w14:textOutline w14:w="0" w14:cap="flat" w14:cmpd="sng" w14:algn="ctr">
+            <w14:noFill/>
+            <w14:prstDash w14:val="solid"/>
+            <w14:round/>
+          </w14:textOutline>
+        </w:rPr>
+        <w:t xml:space="preserve"> надо будет уточнить</w:t>
       </w:r>
     </w:p>
     <w:p/>
     <w:p/>
     <w:p>
       <w:r>
-        <w:t>Холосто</w:t>
-      </w:r>
-      <w:r>
-        <w:t>й ход</w:t>
-      </w:r>
-    </w:p>
-    <w:p>
-      <w:r>
+        <w:t>Холостой ход</w:t>
+      </w:r>
+    </w:p>
+    <w:p>
+      <w:r>
+        <w:rPr>
+          <w:highlight w:val="yellow"/>
+        </w:rPr>
         <w:t xml:space="preserve">В коротком как мы и говорили отображаются вверху </w:t>
       </w:r>
       <w:proofErr w:type="gramStart"/>
       <w:r>
+        <w:rPr>
+          <w:highlight w:val="yellow"/>
+        </w:rPr>
         <w:t>окна показания</w:t>
       </w:r>
       <w:proofErr w:type="gramEnd"/>
       <w:r>
+        <w:rPr>
+          <w:highlight w:val="yellow"/>
+        </w:rPr>
         <w:t xml:space="preserve"> текущие всех измеряемых величин, а в холостом нет (есть только напряжение).</w:t>
       </w:r>
+      <w:r>
+        <w:t xml:space="preserve"> - </w:t>
+      </w:r>
+      <w:r>
+        <w:rPr>
+          <w:color w:val="FF0000"/>
+        </w:rPr>
+        <w:t>сделал</w:t>
+      </w:r>
     </w:p>
     <w:p>
       <w:r>
@@ -278,11 +438,25 @@
       </w:r>
     </w:p>
     <w:p>
-      <w:r>
-        <w:t>Верхний правый крестик при нажатии закрыва</w:t>
-      </w:r>
-      <w:r>
-        <w:t>ет ничего не уточняя</w:t>
+      <w:pPr>
+        <w:rPr>
+          <w:color w:val="FF0000"/>
+        </w:rPr>
+      </w:pPr>
+      <w:r>
+        <w:rPr>
+          <w:highlight w:val="yellow"/>
+        </w:rPr>
+        <w:t>Верхний правый крестик при нажатии закрывает ничего не уточняя</w:t>
+      </w:r>
+      <w:r>
+        <w:t xml:space="preserve"> – </w:t>
+      </w:r>
+      <w:r>
+        <w:rPr>
+          <w:color w:val="FF0000"/>
+        </w:rPr>
+        <w:t>уточняет, а если ничего не изменялось так нечего и уточнять</w:t>
       </w:r>
     </w:p>
     <w:p/>
@@ -314,17 +488,45 @@
       </w:r>
     </w:p>
     <w:p>
-      <w:r>
+      <w:pPr>
+        <w:rPr>
+          <w:color w:val="FF0000"/>
+        </w:rPr>
+      </w:pPr>
+      <w:r>
+        <w:rPr>
+          <w:highlight w:val="yellow"/>
+        </w:rPr>
         <w:t>Верхний правый крестик при нажатии закрывает ничего не уточняя</w:t>
       </w:r>
-    </w:p>
-    <w:p/>
-    <w:p/>
-    <w:p/>
-    <w:p/>
-    <w:p/>
-    <w:p/>
-    <w:p/>
+      <w:r>
+        <w:t xml:space="preserve">       </w:t>
+      </w:r>
+      <w:r>
+        <w:rPr>
+          <w:color w:val="FF0000"/>
+        </w:rPr>
+        <w:t xml:space="preserve">сделал – если есть что </w:t>
+      </w:r>
+      <w:proofErr w:type="gramStart"/>
+      <w:r>
+        <w:rPr>
+          <w:color w:val="FF0000"/>
+        </w:rPr>
+        <w:t>сохранять</w:t>
+      </w:r>
+      <w:proofErr w:type="gramEnd"/>
+      <w:r>
+        <w:rPr>
+          <w:color w:val="FF0000"/>
+        </w:rPr>
+        <w:t xml:space="preserve"> то уточняет</w:t>
+      </w:r>
+    </w:p>
+    <w:p>
+      <w:bookmarkStart w:id="0" w:name="_GoBack"/>
+      <w:bookmarkEnd w:id="0"/>
+    </w:p>
     <w:sectPr>
       <w:pgSz w:w="11906" w:h="16838"/>
       <w:pgMar w:top="1134" w:right="850" w:bottom="1134" w:left="1701" w:header="708" w:footer="708" w:gutter="0"/>

</xml_diff>

<commit_message>
AUTO FROM WORK 05.12.2022 10:07:59,99
</commit_message>
<xml_diff>
--- a/ОШИБКИ 01-12.22.docx
+++ b/ОШИБКИ 01-12.22.docx
@@ -52,14 +52,23 @@
         </w:rPr>
       </w:pPr>
       <w:r>
+        <w:rPr>
+          <w:highlight w:val="yellow"/>
+        </w:rPr>
         <w:t xml:space="preserve">Нижнее сохранить должно быть как то </w:t>
       </w:r>
       <w:proofErr w:type="gramStart"/>
       <w:r>
+        <w:rPr>
+          <w:highlight w:val="yellow"/>
+        </w:rPr>
         <w:t>видно ,</w:t>
       </w:r>
       <w:proofErr w:type="gramEnd"/>
       <w:r>
+        <w:rPr>
+          <w:highlight w:val="yellow"/>
+        </w:rPr>
         <w:t xml:space="preserve"> что прошло сохранение</w:t>
       </w:r>
       <w:r>
@@ -157,9 +166,10 @@
         <w:rPr>
           <w:b/>
         </w:rPr>
-        <w:t xml:space="preserve">Было же три но в другом месте, и тут тоже что ли </w:t>
-      </w:r>
-      <w:proofErr w:type="gramStart"/>
+        <w:t xml:space="preserve">Было же три но в другом месте, и тут тоже </w:t>
+      </w:r>
+      <w:bookmarkStart w:id="0" w:name="_GoBack"/>
+      <w:bookmarkEnd w:id="0"/>
       <w:r>
         <w:rPr>
           <w:b/>
@@ -178,7 +188,6 @@
         </w:rPr>
         <w:t>?*</w:t>
       </w:r>
-      <w:proofErr w:type="gramEnd"/>
     </w:p>
     <w:p>
       <w:r>
@@ -523,10 +532,7 @@
         <w:t xml:space="preserve"> то уточняет</w:t>
       </w:r>
     </w:p>
-    <w:p>
-      <w:bookmarkStart w:id="0" w:name="_GoBack"/>
-      <w:bookmarkEnd w:id="0"/>
-    </w:p>
+    <w:p/>
     <w:sectPr>
       <w:pgSz w:w="11906" w:h="16838"/>
       <w:pgMar w:top="1134" w:right="850" w:bottom="1134" w:left="1701" w:header="708" w:footer="708" w:gutter="0"/>

</xml_diff>